<commit_message>
Lab 4 work updated
</commit_message>
<xml_diff>
--- a/Assignments/Lab-4/Answers/WAD Assignment 4.docx
+++ b/Assignments/Lab-4/Answers/WAD Assignment 4.docx
@@ -623,6 +623,58 @@
           <w:szCs w:val="36"/>
         </w:rPr>
       </w:pPr>
+      <w:r>
+        <w:rPr>
+          <w:noProof/>
+          <w:sz w:val="36"/>
+          <w:szCs w:val="36"/>
+        </w:rPr>
+        <w:drawing>
+          <wp:inline distT="0" distB="0" distL="0" distR="0">
+            <wp:extent cx="4562475" cy="2209800"/>
+            <wp:effectExtent l="19050" t="0" r="9525" b="0"/>
+            <wp:docPr id="25" name="Picture 25"/>
+            <wp:cNvGraphicFramePr>
+              <a:graphicFrameLocks xmlns:a="http://schemas.openxmlformats.org/drawingml/2006/main" noChangeAspect="1"/>
+            </wp:cNvGraphicFramePr>
+            <a:graphic xmlns:a="http://schemas.openxmlformats.org/drawingml/2006/main">
+              <a:graphicData uri="http://schemas.openxmlformats.org/drawingml/2006/picture">
+                <pic:pic xmlns:pic="http://schemas.openxmlformats.org/drawingml/2006/picture">
+                  <pic:nvPicPr>
+                    <pic:cNvPr id="0" name="Picture 25"/>
+                    <pic:cNvPicPr>
+                      <a:picLocks noChangeAspect="1" noChangeArrowheads="1"/>
+                    </pic:cNvPicPr>
+                  </pic:nvPicPr>
+                  <pic:blipFill>
+                    <a:blip r:embed="rId12"/>
+                    <a:srcRect/>
+                    <a:stretch>
+                      <a:fillRect/>
+                    </a:stretch>
+                  </pic:blipFill>
+                  <pic:spPr bwMode="auto">
+                    <a:xfrm>
+                      <a:off x="0" y="0"/>
+                      <a:ext cx="4562475" cy="2209800"/>
+                    </a:xfrm>
+                    <a:prstGeom prst="rect">
+                      <a:avLst/>
+                    </a:prstGeom>
+                    <a:noFill/>
+                    <a:ln w="9525">
+                      <a:noFill/>
+                      <a:miter lim="800000"/>
+                      <a:headEnd/>
+                      <a:tailEnd/>
+                    </a:ln>
+                  </pic:spPr>
+                </pic:pic>
+              </a:graphicData>
+            </a:graphic>
+          </wp:inline>
+        </w:drawing>
+      </w:r>
     </w:p>
     <w:sectPr>
       <w:pgSz w:w="12240" w:h="15840"/>

</xml_diff>